<commit_message>
jovo hetre megcsinalni a todoban levo dolgokat
</commit_message>
<xml_diff>
--- a/PAD.docx
+++ b/PAD.docx
@@ -15,8 +15,17 @@
           <w:color w:val="5B9BD5" w:themeColor="accent1"/>
           <w:lang w:val="hu-HU"/>
         </w:rPr>
-        <w:t>PAD</w:t>
-      </w:r>
+        <w:t>Projekt alapító dokumentum</w:t>
+      </w:r>
+    </w:p>
+    <w:p>
+      <w:pPr>
+        <w:jc w:val="center"/>
+        <w:rPr>
+          <w:color w:val="5B9BD5" w:themeColor="accent1"/>
+          <w:lang w:val="hu-HU"/>
+        </w:rPr>
+      </w:pPr>
     </w:p>
     <w:p>
       <w:pPr>
@@ -136,7 +145,7 @@
           <w:color w:val="000000" w:themeColor="text1"/>
           <w:lang w:val="hu-HU"/>
         </w:rPr>
-        <w:t xml:space="preserve">Online csatlakozás biztosítása </w:t>
+        <w:t>Online csatlakozás biztosítása</w:t>
       </w:r>
     </w:p>
     <w:p>
@@ -189,7 +198,14 @@
           <w:color w:val="000000" w:themeColor="text1"/>
           <w:lang w:val="hu-HU"/>
         </w:rPr>
-        <w:t>: 2018.június.29.</w:t>
+        <w:t>: 2018.december.14</w:t>
+      </w:r>
+      <w:r>
+        <w:rPr>
+          <w:color w:val="000000" w:themeColor="text1"/>
+          <w:lang w:val="hu-HU"/>
+        </w:rPr>
+        <w:t>.</w:t>
       </w:r>
     </w:p>
     <w:p>
@@ -378,13 +394,725 @@
           <w:color w:val="5B9BD5" w:themeColor="accent1"/>
           <w:lang w:val="hu-HU"/>
         </w:rPr>
-        <w:t xml:space="preserve">Feladatok: </w:t>
-      </w:r>
+        <w:t>Technológiák:</w:t>
+      </w:r>
+    </w:p>
+    <w:p>
+      <w:pPr>
+        <w:pStyle w:val="ListParagraph"/>
+        <w:numPr>
+          <w:ilvl w:val="0"/>
+          <w:numId w:val="7"/>
+        </w:numPr>
+        <w:jc w:val="both"/>
+        <w:rPr>
+          <w:color w:val="000000" w:themeColor="text1"/>
+          <w:lang w:val="hu-HU"/>
+        </w:rPr>
+      </w:pPr>
+      <w:proofErr w:type="spellStart"/>
+      <w:r>
+        <w:rPr>
+          <w:color w:val="000000" w:themeColor="text1"/>
+          <w:lang w:val="hu-HU"/>
+        </w:rPr>
+        <w:t>React</w:t>
+      </w:r>
+      <w:proofErr w:type="spellEnd"/>
+      <w:r>
+        <w:rPr>
+          <w:color w:val="000000" w:themeColor="text1"/>
+          <w:lang w:val="hu-HU"/>
+        </w:rPr>
+        <w:t xml:space="preserve"> JS</w:t>
+      </w:r>
+    </w:p>
+    <w:p>
+      <w:pPr>
+        <w:pStyle w:val="ListParagraph"/>
+        <w:numPr>
+          <w:ilvl w:val="0"/>
+          <w:numId w:val="7"/>
+        </w:numPr>
+        <w:jc w:val="both"/>
+        <w:rPr>
+          <w:color w:val="000000" w:themeColor="text1"/>
+          <w:lang w:val="hu-HU"/>
+        </w:rPr>
+      </w:pPr>
+      <w:r>
+        <w:rPr>
+          <w:color w:val="000000" w:themeColor="text1"/>
+          <w:lang w:val="hu-HU"/>
+        </w:rPr>
+        <w:t>JAVA Spring</w:t>
+      </w:r>
+    </w:p>
+    <w:p>
+      <w:pPr>
+        <w:pStyle w:val="ListParagraph"/>
+        <w:numPr>
+          <w:ilvl w:val="0"/>
+          <w:numId w:val="7"/>
+        </w:numPr>
+        <w:jc w:val="both"/>
+        <w:rPr>
+          <w:color w:val="000000" w:themeColor="text1"/>
+          <w:lang w:val="hu-HU"/>
+        </w:rPr>
+      </w:pPr>
+      <w:proofErr w:type="spellStart"/>
+      <w:r>
+        <w:rPr>
+          <w:color w:val="000000" w:themeColor="text1"/>
+          <w:lang w:val="hu-HU"/>
+        </w:rPr>
+        <w:t>MySQL</w:t>
+      </w:r>
+      <w:proofErr w:type="spellEnd"/>
+    </w:p>
+    <w:p>
+      <w:pPr>
+        <w:jc w:val="both"/>
+        <w:rPr>
+          <w:color w:val="000000" w:themeColor="text1"/>
+          <w:lang w:val="hu-HU"/>
+        </w:rPr>
+      </w:pPr>
+    </w:p>
+    <w:p>
+      <w:pPr>
+        <w:jc w:val="both"/>
+        <w:rPr>
+          <w:color w:val="5B9BD5" w:themeColor="accent1"/>
+          <w:lang w:val="hu-HU"/>
+        </w:rPr>
+      </w:pPr>
+      <w:r>
+        <w:rPr>
+          <w:color w:val="5B9BD5" w:themeColor="accent1"/>
+          <w:lang w:val="hu-HU"/>
+        </w:rPr>
+        <w:t>Feladatok:</w:t>
+      </w:r>
+    </w:p>
+    <w:p>
+      <w:pPr>
+        <w:jc w:val="both"/>
+        <w:rPr>
+          <w:color w:val="5B9BD5" w:themeColor="accent1"/>
+          <w:lang w:val="hu-HU"/>
+        </w:rPr>
+      </w:pPr>
+      <w:r>
+        <w:rPr>
+          <w:color w:val="5B9BD5" w:themeColor="accent1"/>
+          <w:lang w:val="hu-HU"/>
+        </w:rPr>
+        <w:tab/>
+      </w:r>
+      <w:r>
+        <w:rPr>
+          <w:color w:val="5B9BD5" w:themeColor="accent1"/>
+          <w:lang w:val="hu-HU"/>
+        </w:rPr>
+        <w:t xml:space="preserve"> </w:t>
+      </w:r>
+      <w:proofErr w:type="spellStart"/>
+      <w:r>
+        <w:rPr>
+          <w:rFonts w:ascii="Calibri" w:eastAsia=".SFNSText-Regular" w:hAnsi="Calibri" w:cs="Times New Roman"/>
+          <w:color w:val="1D2129"/>
+          <w:lang w:eastAsia="en-GB"/>
+        </w:rPr>
+        <w:t>Felhasználó</w:t>
+      </w:r>
+      <w:proofErr w:type="spellEnd"/>
+      <w:r>
+        <w:rPr>
+          <w:rFonts w:ascii="Calibri" w:eastAsia=".SFNSText-Regular" w:hAnsi="Calibri" w:cs="Times New Roman"/>
+          <w:color w:val="1D2129"/>
+          <w:lang w:eastAsia="en-GB"/>
+        </w:rPr>
+        <w:t xml:space="preserve"> </w:t>
+      </w:r>
+      <w:proofErr w:type="spellStart"/>
+      <w:r>
+        <w:rPr>
+          <w:rFonts w:ascii="Calibri" w:eastAsia=".SFNSText-Regular" w:hAnsi="Calibri" w:cs="Times New Roman"/>
+          <w:color w:val="1D2129"/>
+          <w:lang w:eastAsia="en-GB"/>
+        </w:rPr>
+        <w:t>kezelés</w:t>
+      </w:r>
+      <w:proofErr w:type="spellEnd"/>
+    </w:p>
+    <w:p>
+      <w:pPr>
+        <w:ind w:left="720" w:firstLine="720"/>
+        <w:rPr>
+          <w:rFonts w:ascii="Calibri" w:eastAsia=".SFNSText-Regular" w:hAnsi="Calibri" w:cs="Times New Roman"/>
+          <w:color w:val="1D2129"/>
+          <w:lang w:eastAsia="en-GB"/>
+        </w:rPr>
+      </w:pPr>
+      <w:proofErr w:type="spellStart"/>
+      <w:r>
+        <w:rPr>
+          <w:rFonts w:ascii="Calibri" w:eastAsia=".SFNSText-Regular" w:hAnsi="Calibri" w:cs="Times New Roman"/>
+          <w:color w:val="1D2129"/>
+          <w:lang w:eastAsia="en-GB"/>
+        </w:rPr>
+        <w:t>Tanár</w:t>
+      </w:r>
+      <w:proofErr w:type="spellEnd"/>
+      <w:r>
+        <w:rPr>
+          <w:rFonts w:ascii="Calibri" w:eastAsia=".SFNSText-Regular" w:hAnsi="Calibri" w:cs="Times New Roman"/>
+          <w:color w:val="1D2129"/>
+          <w:lang w:eastAsia="en-GB"/>
+        </w:rPr>
+        <w:t xml:space="preserve">, </w:t>
+      </w:r>
+      <w:proofErr w:type="spellStart"/>
+      <w:r>
+        <w:rPr>
+          <w:rFonts w:ascii="Calibri" w:eastAsia=".SFNSText-Regular" w:hAnsi="Calibri" w:cs="Times New Roman"/>
+          <w:color w:val="1D2129"/>
+          <w:lang w:eastAsia="en-GB"/>
+        </w:rPr>
+        <w:t>Diák</w:t>
+      </w:r>
+      <w:proofErr w:type="spellEnd"/>
     </w:p>
     <w:p>
       <w:pPr>
         <w:ind w:left="720"/>
         <w:rPr>
+          <w:rFonts w:ascii="Calibri" w:eastAsia=".SFNSText-Regular" w:hAnsi="Calibri" w:cs="Times New Roman"/>
+          <w:color w:val="1D2129"/>
+          <w:lang w:eastAsia="en-GB"/>
+        </w:rPr>
+      </w:pPr>
+      <w:proofErr w:type="spellStart"/>
+      <w:r>
+        <w:rPr>
+          <w:rFonts w:ascii="Calibri" w:eastAsia=".SFNSText-Regular" w:hAnsi="Calibri" w:cs="Times New Roman"/>
+          <w:color w:val="1D2129"/>
+          <w:lang w:eastAsia="en-GB"/>
+        </w:rPr>
+        <w:t>Jogosultság</w:t>
+      </w:r>
+      <w:proofErr w:type="spellEnd"/>
+      <w:r>
+        <w:rPr>
+          <w:rFonts w:ascii="Calibri" w:eastAsia=".SFNSText-Regular" w:hAnsi="Calibri" w:cs="Times New Roman"/>
+          <w:color w:val="1D2129"/>
+          <w:lang w:eastAsia="en-GB"/>
+        </w:rPr>
+        <w:t xml:space="preserve"> </w:t>
+      </w:r>
+      <w:proofErr w:type="spellStart"/>
+      <w:r>
+        <w:rPr>
+          <w:rFonts w:ascii="Calibri" w:eastAsia=".SFNSText-Regular" w:hAnsi="Calibri" w:cs="Times New Roman"/>
+          <w:color w:val="1D2129"/>
+          <w:lang w:eastAsia="en-GB"/>
+        </w:rPr>
+        <w:t>kezelés</w:t>
+      </w:r>
+      <w:proofErr w:type="spellEnd"/>
+      <w:r>
+        <w:rPr>
+          <w:rFonts w:ascii="Calibri" w:eastAsia=".SFNSText-Regular" w:hAnsi="Calibri" w:cs="Times New Roman"/>
+          <w:color w:val="1D2129"/>
+          <w:lang w:eastAsia="en-GB"/>
+        </w:rPr>
+        <w:br/>
+      </w:r>
+      <w:proofErr w:type="spellStart"/>
+      <w:r>
+        <w:rPr>
+          <w:rFonts w:ascii="Calibri" w:eastAsia=".SFNSText-Regular" w:hAnsi="Calibri" w:cs="Times New Roman"/>
+          <w:color w:val="1D2129"/>
+          <w:lang w:eastAsia="en-GB"/>
+        </w:rPr>
+        <w:t>Regisztráció</w:t>
+      </w:r>
+      <w:r>
+        <w:rPr>
+          <w:rFonts w:ascii="Calibri" w:eastAsia=".SFNSText-Regular" w:hAnsi="Calibri" w:cs="Times New Roman"/>
+          <w:color w:val="1D2129"/>
+          <w:lang w:eastAsia="en-GB"/>
+        </w:rPr>
+        <w:t>s</w:t>
+      </w:r>
+      <w:proofErr w:type="spellEnd"/>
+      <w:r>
+        <w:rPr>
+          <w:rFonts w:ascii="Calibri" w:eastAsia=".SFNSText-Regular" w:hAnsi="Calibri" w:cs="Times New Roman"/>
+          <w:color w:val="1D2129"/>
+          <w:lang w:eastAsia="en-GB"/>
+        </w:rPr>
+        <w:t xml:space="preserve"> </w:t>
+      </w:r>
+      <w:proofErr w:type="spellStart"/>
+      <w:r>
+        <w:rPr>
+          <w:rFonts w:ascii="Calibri" w:eastAsia=".SFNSText-Regular" w:hAnsi="Calibri" w:cs="Times New Roman"/>
+          <w:color w:val="1D2129"/>
+          <w:lang w:eastAsia="en-GB"/>
+        </w:rPr>
+        <w:t>hét</w:t>
+      </w:r>
+      <w:proofErr w:type="spellEnd"/>
+      <w:r>
+        <w:rPr>
+          <w:rFonts w:ascii="Calibri" w:eastAsia=".SFNSText-Regular" w:hAnsi="Calibri" w:cs="Times New Roman"/>
+          <w:color w:val="1D2129"/>
+          <w:lang w:eastAsia="en-GB"/>
+        </w:rPr>
+        <w:br/>
+      </w:r>
+      <w:proofErr w:type="spellStart"/>
+      <w:r>
+        <w:rPr>
+          <w:rFonts w:ascii="Calibri" w:eastAsia=".SFNSText-Regular" w:hAnsi="Calibri" w:cs="Times New Roman"/>
+          <w:color w:val="1D2129"/>
+          <w:lang w:eastAsia="en-GB"/>
+        </w:rPr>
+        <w:t>Tárgyfelvétel</w:t>
+      </w:r>
+      <w:proofErr w:type="spellEnd"/>
+      <w:r>
+        <w:rPr>
+          <w:rFonts w:ascii="Calibri" w:eastAsia=".SFNSText-Regular" w:hAnsi="Calibri" w:cs="Times New Roman"/>
+          <w:color w:val="1D2129"/>
+          <w:lang w:eastAsia="en-GB"/>
+        </w:rPr>
+        <w:br/>
+      </w:r>
+      <w:proofErr w:type="spellStart"/>
+      <w:r>
+        <w:rPr>
+          <w:rFonts w:ascii="Calibri" w:eastAsia=".SFNSText-Regular" w:hAnsi="Calibri" w:cs="Times New Roman"/>
+          <w:color w:val="1D2129"/>
+          <w:lang w:eastAsia="en-GB"/>
+        </w:rPr>
+        <w:t>Kurzuskezelés</w:t>
+      </w:r>
+      <w:proofErr w:type="spellEnd"/>
+      <w:r>
+        <w:rPr>
+          <w:rFonts w:ascii="Calibri" w:eastAsia=".SFNSText-Regular" w:hAnsi="Calibri" w:cs="Times New Roman"/>
+          <w:color w:val="1D2129"/>
+          <w:lang w:eastAsia="en-GB"/>
+        </w:rPr>
+        <w:br/>
+      </w:r>
+      <w:proofErr w:type="spellStart"/>
+      <w:r>
+        <w:rPr>
+          <w:rFonts w:ascii="Calibri" w:eastAsia=".SFNSText-Regular" w:hAnsi="Calibri" w:cs="Times New Roman"/>
+          <w:color w:val="1D2129"/>
+          <w:lang w:eastAsia="en-GB"/>
+        </w:rPr>
+        <w:t>Feljelentkeze</w:t>
+      </w:r>
+      <w:r>
+        <w:rPr>
+          <w:rFonts w:ascii="Calibri" w:eastAsia=".SFNSText-Regular" w:hAnsi="Calibri" w:cs="Times New Roman"/>
+          <w:color w:val="1D2129"/>
+          <w:lang w:eastAsia="en-GB"/>
+        </w:rPr>
+        <w:t>tt</w:t>
+      </w:r>
+      <w:proofErr w:type="spellEnd"/>
+      <w:r>
+        <w:rPr>
+          <w:rFonts w:ascii="Calibri" w:eastAsia=".SFNSText-Regular" w:hAnsi="Calibri" w:cs="Times New Roman"/>
+          <w:color w:val="1D2129"/>
+          <w:lang w:eastAsia="en-GB"/>
+        </w:rPr>
+        <w:t xml:space="preserve"> </w:t>
+      </w:r>
+      <w:proofErr w:type="spellStart"/>
+      <w:r>
+        <w:rPr>
+          <w:rFonts w:ascii="Calibri" w:eastAsia=".SFNSText-Regular" w:hAnsi="Calibri" w:cs="Times New Roman"/>
+          <w:color w:val="1D2129"/>
+          <w:lang w:eastAsia="en-GB"/>
+        </w:rPr>
+        <w:t>hallgatók</w:t>
+      </w:r>
+      <w:proofErr w:type="spellEnd"/>
+      <w:r>
+        <w:rPr>
+          <w:rFonts w:ascii="Calibri" w:eastAsia=".SFNSText-Regular" w:hAnsi="Calibri" w:cs="Times New Roman"/>
+          <w:color w:val="1D2129"/>
+          <w:lang w:eastAsia="en-GB"/>
+        </w:rPr>
+        <w:t xml:space="preserve"> </w:t>
+      </w:r>
+      <w:proofErr w:type="spellStart"/>
+      <w:r>
+        <w:rPr>
+          <w:rFonts w:ascii="Calibri" w:eastAsia=".SFNSText-Regular" w:hAnsi="Calibri" w:cs="Times New Roman"/>
+          <w:color w:val="1D2129"/>
+          <w:lang w:eastAsia="en-GB"/>
+        </w:rPr>
+        <w:t>listázása</w:t>
+      </w:r>
+      <w:proofErr w:type="spellEnd"/>
+      <w:r>
+        <w:rPr>
+          <w:rFonts w:ascii="Calibri" w:eastAsia=".SFNSText-Regular" w:hAnsi="Calibri" w:cs="Times New Roman"/>
+          <w:color w:val="1D2129"/>
+          <w:lang w:eastAsia="en-GB"/>
+        </w:rPr>
+        <w:br/>
+      </w:r>
+      <w:proofErr w:type="spellStart"/>
+      <w:r>
+        <w:rPr>
+          <w:rFonts w:ascii="Calibri" w:eastAsia=".SFNSText-Regular" w:hAnsi="Calibri" w:cs="Times New Roman"/>
+          <w:color w:val="1D2129"/>
+          <w:lang w:eastAsia="en-GB"/>
+        </w:rPr>
+        <w:t>Órarend</w:t>
+      </w:r>
+      <w:proofErr w:type="spellEnd"/>
+      <w:r>
+        <w:rPr>
+          <w:rFonts w:ascii="Calibri" w:eastAsia=".SFNSText-Regular" w:hAnsi="Calibri" w:cs="Times New Roman"/>
+          <w:color w:val="1D2129"/>
+          <w:lang w:eastAsia="en-GB"/>
+        </w:rPr>
+        <w:br/>
+      </w:r>
+      <w:proofErr w:type="spellStart"/>
+      <w:r>
+        <w:rPr>
+          <w:rFonts w:ascii="Calibri" w:eastAsia=".SFNSText-Regular" w:hAnsi="Calibri" w:cs="Times New Roman"/>
+          <w:color w:val="1D2129"/>
+          <w:lang w:eastAsia="en-GB"/>
+        </w:rPr>
+        <w:t>Ó</w:t>
+      </w:r>
+      <w:r>
+        <w:rPr>
+          <w:rFonts w:ascii="Calibri" w:eastAsia=".SFNSText-Regular" w:hAnsi="Calibri" w:cs="Times New Roman"/>
+          <w:color w:val="1D2129"/>
+          <w:lang w:eastAsia="en-GB"/>
+        </w:rPr>
+        <w:t>rarend</w:t>
+      </w:r>
+      <w:proofErr w:type="spellEnd"/>
+      <w:r>
+        <w:rPr>
+          <w:rFonts w:ascii="Calibri" w:eastAsia=".SFNSText-Regular" w:hAnsi="Calibri" w:cs="Times New Roman"/>
+          <w:color w:val="1D2129"/>
+          <w:lang w:eastAsia="en-GB"/>
+        </w:rPr>
+        <w:t xml:space="preserve"> </w:t>
+      </w:r>
+      <w:proofErr w:type="spellStart"/>
+      <w:r>
+        <w:rPr>
+          <w:rFonts w:ascii="Calibri" w:eastAsia=".SFNSText-Regular" w:hAnsi="Calibri" w:cs="Times New Roman"/>
+          <w:color w:val="1D2129"/>
+          <w:lang w:eastAsia="en-GB"/>
+        </w:rPr>
+        <w:t>kirajzolása</w:t>
+      </w:r>
+      <w:proofErr w:type="spellEnd"/>
+      <w:r>
+        <w:rPr>
+          <w:rFonts w:ascii="Calibri" w:eastAsia=".SFNSText-Regular" w:hAnsi="Calibri" w:cs="Times New Roman"/>
+          <w:color w:val="1D2129"/>
+          <w:lang w:eastAsia="en-GB"/>
+        </w:rPr>
+        <w:br/>
+      </w:r>
+      <w:proofErr w:type="spellStart"/>
+      <w:r>
+        <w:rPr>
+          <w:rFonts w:ascii="Calibri" w:eastAsia=".SFNSText-Regular" w:hAnsi="Calibri" w:cs="Times New Roman"/>
+          <w:color w:val="1D2129"/>
+          <w:lang w:eastAsia="en-GB"/>
+        </w:rPr>
+        <w:t>Levelezés</w:t>
+      </w:r>
+      <w:proofErr w:type="spellEnd"/>
+      <w:r>
+        <w:rPr>
+          <w:rFonts w:ascii="Calibri" w:eastAsia=".SFNSText-Regular" w:hAnsi="Calibri" w:cs="Times New Roman"/>
+          <w:color w:val="1D2129"/>
+          <w:lang w:eastAsia="en-GB"/>
+        </w:rPr>
+        <w:br/>
+      </w:r>
+      <w:proofErr w:type="spellStart"/>
+      <w:r>
+        <w:rPr>
+          <w:rFonts w:ascii="Calibri" w:eastAsia=".SFNSText-Regular" w:hAnsi="Calibri" w:cs="Times New Roman"/>
+          <w:color w:val="1D2129"/>
+          <w:lang w:eastAsia="en-GB"/>
+        </w:rPr>
+        <w:t>K</w:t>
+      </w:r>
+      <w:r>
+        <w:rPr>
+          <w:rFonts w:ascii="Calibri" w:eastAsia=".SFNSText-Regular" w:hAnsi="Calibri" w:cs="Times New Roman"/>
+          <w:color w:val="1D2129"/>
+          <w:lang w:eastAsia="en-GB"/>
+        </w:rPr>
+        <w:t>urzus</w:t>
+      </w:r>
+      <w:proofErr w:type="spellEnd"/>
+      <w:r>
+        <w:rPr>
+          <w:rFonts w:ascii="Calibri" w:eastAsia=".SFNSText-Regular" w:hAnsi="Calibri" w:cs="Times New Roman"/>
+          <w:color w:val="1D2129"/>
+          <w:lang w:eastAsia="en-GB"/>
+        </w:rPr>
+        <w:t xml:space="preserve"> mail</w:t>
+      </w:r>
+      <w:r>
+        <w:rPr>
+          <w:rFonts w:ascii="Calibri" w:eastAsia=".SFNSText-Regular" w:hAnsi="Calibri" w:cs="Times New Roman"/>
+          <w:color w:val="1D2129"/>
+          <w:lang w:eastAsia="en-GB"/>
+        </w:rPr>
+        <w:t xml:space="preserve"> </w:t>
+      </w:r>
+      <w:proofErr w:type="spellStart"/>
+      <w:r>
+        <w:rPr>
+          <w:rFonts w:ascii="Calibri" w:eastAsia=".SFNSText-Regular" w:hAnsi="Calibri" w:cs="Times New Roman"/>
+          <w:color w:val="1D2129"/>
+          <w:lang w:eastAsia="en-GB"/>
+        </w:rPr>
+        <w:t>halgatók</w:t>
+      </w:r>
+      <w:proofErr w:type="spellEnd"/>
+      <w:r>
+        <w:rPr>
+          <w:rFonts w:ascii="Calibri" w:eastAsia=".SFNSText-Regular" w:hAnsi="Calibri" w:cs="Times New Roman"/>
+          <w:color w:val="1D2129"/>
+          <w:lang w:eastAsia="en-GB"/>
+        </w:rPr>
+        <w:t xml:space="preserve"> </w:t>
+      </w:r>
+      <w:proofErr w:type="spellStart"/>
+      <w:r>
+        <w:rPr>
+          <w:rFonts w:ascii="Calibri" w:eastAsia=".SFNSText-Regular" w:hAnsi="Calibri" w:cs="Times New Roman"/>
+          <w:color w:val="1D2129"/>
+          <w:lang w:eastAsia="en-GB"/>
+        </w:rPr>
+        <w:t>között</w:t>
+      </w:r>
+      <w:proofErr w:type="spellEnd"/>
+      <w:r>
+        <w:rPr>
+          <w:rFonts w:ascii="Calibri" w:eastAsia=".SFNSText-Regular" w:hAnsi="Calibri" w:cs="Times New Roman"/>
+          <w:color w:val="1D2129"/>
+          <w:lang w:eastAsia="en-GB"/>
+        </w:rPr>
+        <w:br/>
+      </w:r>
+      <w:proofErr w:type="spellStart"/>
+      <w:r>
+        <w:rPr>
+          <w:rFonts w:ascii="Calibri" w:eastAsia=".SFNSText-Regular" w:hAnsi="Calibri" w:cs="Times New Roman"/>
+          <w:color w:val="1D2129"/>
+          <w:lang w:eastAsia="en-GB"/>
+        </w:rPr>
+        <w:t>K</w:t>
+      </w:r>
+      <w:r>
+        <w:rPr>
+          <w:rFonts w:ascii="Calibri" w:eastAsia=".SFNSText-Regular" w:hAnsi="Calibri" w:cs="Times New Roman"/>
+          <w:color w:val="1D2129"/>
+          <w:lang w:eastAsia="en-GB"/>
+        </w:rPr>
+        <w:t>urzus</w:t>
+      </w:r>
+      <w:proofErr w:type="spellEnd"/>
+      <w:r>
+        <w:rPr>
+          <w:rFonts w:ascii="Calibri" w:eastAsia=".SFNSText-Regular" w:hAnsi="Calibri" w:cs="Times New Roman"/>
+          <w:color w:val="1D2129"/>
+          <w:lang w:eastAsia="en-GB"/>
+        </w:rPr>
+        <w:t xml:space="preserve"> mail </w:t>
+      </w:r>
+      <w:proofErr w:type="spellStart"/>
+      <w:r>
+        <w:rPr>
+          <w:rFonts w:ascii="Calibri" w:eastAsia=".SFNSText-Regular" w:hAnsi="Calibri" w:cs="Times New Roman"/>
+          <w:color w:val="1D2129"/>
+          <w:lang w:eastAsia="en-GB"/>
+        </w:rPr>
+        <w:t>tanárnak</w:t>
+      </w:r>
+      <w:proofErr w:type="spellEnd"/>
+      <w:r>
+        <w:rPr>
+          <w:rFonts w:ascii="Calibri" w:eastAsia=".SFNSText-Regular" w:hAnsi="Calibri" w:cs="Times New Roman"/>
+          <w:color w:val="1D2129"/>
+          <w:lang w:eastAsia="en-GB"/>
+        </w:rPr>
+        <w:br/>
+      </w:r>
+      <w:proofErr w:type="spellStart"/>
+      <w:r>
+        <w:rPr>
+          <w:rFonts w:ascii="Calibri" w:eastAsia=".SFNSText-Regular" w:hAnsi="Calibri" w:cs="Times New Roman"/>
+          <w:color w:val="1D2129"/>
+          <w:lang w:eastAsia="en-GB"/>
+        </w:rPr>
+        <w:t>Névjegyzék</w:t>
+      </w:r>
+      <w:proofErr w:type="spellEnd"/>
+      <w:r>
+        <w:rPr>
+          <w:rFonts w:ascii="Calibri" w:eastAsia=".SFNSText-Regular" w:hAnsi="Calibri" w:cs="Times New Roman"/>
+          <w:color w:val="1D2129"/>
+          <w:lang w:eastAsia="en-GB"/>
+        </w:rPr>
+        <w:br/>
+      </w:r>
+      <w:proofErr w:type="spellStart"/>
+      <w:r>
+        <w:rPr>
+          <w:rFonts w:ascii="Calibri" w:eastAsia=".SFNSText-Regular" w:hAnsi="Calibri" w:cs="Times New Roman"/>
+          <w:color w:val="1D2129"/>
+          <w:lang w:eastAsia="en-GB"/>
+        </w:rPr>
+        <w:t>H</w:t>
+      </w:r>
+      <w:r>
+        <w:rPr>
+          <w:rFonts w:ascii="Calibri" w:eastAsia=".SFNSText-Regular" w:hAnsi="Calibri" w:cs="Times New Roman"/>
+          <w:color w:val="1D2129"/>
+          <w:lang w:eastAsia="en-GB"/>
+        </w:rPr>
+        <w:t>allgatók</w:t>
+      </w:r>
+      <w:proofErr w:type="spellEnd"/>
+      <w:r>
+        <w:rPr>
+          <w:rFonts w:ascii="Calibri" w:eastAsia=".SFNSText-Regular" w:hAnsi="Calibri" w:cs="Times New Roman"/>
+          <w:color w:val="1D2129"/>
+          <w:lang w:eastAsia="en-GB"/>
+        </w:rPr>
+        <w:t xml:space="preserve"> </w:t>
+      </w:r>
+      <w:proofErr w:type="spellStart"/>
+      <w:r>
+        <w:rPr>
+          <w:rFonts w:ascii="Calibri" w:eastAsia=".SFNSText-Regular" w:hAnsi="Calibri" w:cs="Times New Roman"/>
+          <w:color w:val="1D2129"/>
+          <w:lang w:eastAsia="en-GB"/>
+        </w:rPr>
+        <w:t>keresése</w:t>
+      </w:r>
+      <w:proofErr w:type="spellEnd"/>
+      <w:r>
+        <w:rPr>
+          <w:rFonts w:ascii="Calibri" w:eastAsia=".SFNSText-Regular" w:hAnsi="Calibri" w:cs="Times New Roman"/>
+          <w:color w:val="1D2129"/>
+          <w:lang w:eastAsia="en-GB"/>
+        </w:rPr>
+        <w:br/>
+      </w:r>
+      <w:proofErr w:type="spellStart"/>
+      <w:r>
+        <w:rPr>
+          <w:rFonts w:ascii="Calibri" w:eastAsia=".SFNSText-Regular" w:hAnsi="Calibri" w:cs="Times New Roman"/>
+          <w:color w:val="1D2129"/>
+          <w:lang w:eastAsia="en-GB"/>
+        </w:rPr>
+        <w:t>letölthető</w:t>
+      </w:r>
+      <w:proofErr w:type="spellEnd"/>
+      <w:r>
+        <w:rPr>
+          <w:rFonts w:ascii="Calibri" w:eastAsia=".SFNSText-Regular" w:hAnsi="Calibri" w:cs="Times New Roman"/>
+          <w:color w:val="1D2129"/>
+          <w:lang w:eastAsia="en-GB"/>
+        </w:rPr>
+        <w:t xml:space="preserve"> </w:t>
+      </w:r>
+      <w:proofErr w:type="spellStart"/>
+      <w:r>
+        <w:rPr>
+          <w:rFonts w:ascii="Calibri" w:eastAsia=".SFNSText-Regular" w:hAnsi="Calibri" w:cs="Times New Roman"/>
+          <w:color w:val="1D2129"/>
+          <w:lang w:eastAsia="en-GB"/>
+        </w:rPr>
+        <w:t>tantananyagok</w:t>
+      </w:r>
+      <w:proofErr w:type="spellEnd"/>
+      <w:r>
+        <w:rPr>
+          <w:rFonts w:ascii="Calibri" w:eastAsia=".SFNSText-Regular" w:hAnsi="Calibri" w:cs="Times New Roman"/>
+          <w:color w:val="1D2129"/>
+          <w:lang w:eastAsia="en-GB"/>
+        </w:rPr>
+        <w:br/>
+      </w:r>
+      <w:proofErr w:type="spellStart"/>
+      <w:r>
+        <w:rPr>
+          <w:rFonts w:ascii="Calibri" w:eastAsia=".SFNSText-Regular" w:hAnsi="Calibri" w:cs="Times New Roman"/>
+          <w:color w:val="1D2129"/>
+          <w:lang w:eastAsia="en-GB"/>
+        </w:rPr>
+        <w:t>Vizsgaidőszak</w:t>
+      </w:r>
+      <w:proofErr w:type="spellEnd"/>
+      <w:r>
+        <w:rPr>
+          <w:rFonts w:ascii="Calibri" w:eastAsia=".SFNSText-Regular" w:hAnsi="Calibri" w:cs="Times New Roman"/>
+          <w:color w:val="1D2129"/>
+          <w:lang w:eastAsia="en-GB"/>
+        </w:rPr>
+        <w:br/>
+      </w:r>
+      <w:proofErr w:type="spellStart"/>
+      <w:r>
+        <w:rPr>
+          <w:rFonts w:ascii="Calibri" w:eastAsia=".SFNSText-Regular" w:hAnsi="Calibri" w:cs="Times New Roman"/>
+          <w:color w:val="1D2129"/>
+          <w:lang w:eastAsia="en-GB"/>
+        </w:rPr>
+        <w:t>V</w:t>
+      </w:r>
+      <w:r>
+        <w:rPr>
+          <w:rFonts w:ascii="Calibri" w:eastAsia=".SFNSText-Regular" w:hAnsi="Calibri" w:cs="Times New Roman"/>
+          <w:color w:val="1D2129"/>
+          <w:lang w:eastAsia="en-GB"/>
+        </w:rPr>
+        <w:t>izsgajelentkezé</w:t>
+      </w:r>
+      <w:r>
+        <w:rPr>
+          <w:rFonts w:ascii="Calibri" w:eastAsia=".SFNSText-Regular" w:hAnsi="Calibri" w:cs="Times New Roman"/>
+          <w:color w:val="1D2129"/>
+          <w:lang w:eastAsia="en-GB"/>
+        </w:rPr>
+        <w:t>s</w:t>
+      </w:r>
+      <w:proofErr w:type="spellEnd"/>
+    </w:p>
+    <w:p>
+      <w:pPr>
+        <w:ind w:left="720" w:firstLine="720"/>
+        <w:rPr>
           <w:rFonts w:ascii="Calibri" w:eastAsia="Times New Roman" w:hAnsi="Calibri" w:cs="Times New Roman"/>
           <w:lang w:eastAsia="en-GB"/>
         </w:rPr>
@@ -396,7 +1124,15 @@
           <w:color w:val="1D2129"/>
           <w:lang w:eastAsia="en-GB"/>
         </w:rPr>
-        <w:t>Tanár</w:t>
+        <w:t>Fe</w:t>
+      </w:r>
+      <w:r>
+        <w:rPr>
+          <w:rFonts w:ascii="Calibri" w:eastAsia=".SFNSText-Regular" w:hAnsi="Calibri" w:cs="Times New Roman"/>
+          <w:color w:val="1D2129"/>
+          <w:lang w:eastAsia="en-GB"/>
+        </w:rPr>
+        <w:t>lvétel</w:t>
       </w:r>
       <w:proofErr w:type="spellEnd"/>
       <w:r>
@@ -414,7 +1150,7 @@
           <w:color w:val="1D2129"/>
           <w:lang w:eastAsia="en-GB"/>
         </w:rPr>
-        <w:t>Diák</w:t>
+        <w:t>leadás</w:t>
       </w:r>
       <w:proofErr w:type="spellEnd"/>
       <w:r>
@@ -432,7 +1168,7 @@
           <w:color w:val="1D2129"/>
           <w:lang w:eastAsia="en-GB"/>
         </w:rPr>
-        <w:t>Regisztrációs</w:t>
+        <w:t>Tanárnak</w:t>
       </w:r>
       <w:proofErr w:type="spellEnd"/>
       <w:r>
@@ -450,61 +1186,7 @@
           <w:color w:val="1D2129"/>
           <w:lang w:eastAsia="en-GB"/>
         </w:rPr>
-        <w:t>hét</w:t>
-      </w:r>
-      <w:proofErr w:type="spellEnd"/>
-      <w:r>
-        <w:rPr>
-          <w:rFonts w:ascii="Calibri" w:eastAsia=".SFNSText-Regular" w:hAnsi="Calibri" w:cs="Times New Roman"/>
-          <w:color w:val="1D2129"/>
-          <w:lang w:eastAsia="en-GB"/>
-        </w:rPr>
-        <w:br/>
-      </w:r>
-      <w:proofErr w:type="spellStart"/>
-      <w:r>
-        <w:rPr>
-          <w:rFonts w:ascii="Calibri" w:eastAsia=".SFNSText-Regular" w:hAnsi="Calibri" w:cs="Times New Roman"/>
-          <w:color w:val="1D2129"/>
-          <w:lang w:eastAsia="en-GB"/>
-        </w:rPr>
-        <w:t>Tárgyfelvétel</w:t>
-      </w:r>
-      <w:proofErr w:type="spellEnd"/>
-      <w:r>
-        <w:rPr>
-          <w:rFonts w:ascii="Calibri" w:eastAsia=".SFNSText-Regular" w:hAnsi="Calibri" w:cs="Times New Roman"/>
-          <w:color w:val="1D2129"/>
-          <w:lang w:eastAsia="en-GB"/>
-        </w:rPr>
-        <w:br/>
-      </w:r>
-      <w:proofErr w:type="spellStart"/>
-      <w:r>
-        <w:rPr>
-          <w:rFonts w:ascii="Calibri" w:eastAsia=".SFNSText-Regular" w:hAnsi="Calibri" w:cs="Times New Roman"/>
-          <w:color w:val="1D2129"/>
-          <w:lang w:eastAsia="en-GB"/>
-        </w:rPr>
-        <w:t>Kurzusváltás</w:t>
-      </w:r>
-      <w:proofErr w:type="spellEnd"/>
-      <w:r>
-        <w:rPr>
-          <w:rFonts w:ascii="Calibri" w:eastAsia=".SFNSText-Regular" w:hAnsi="Calibri" w:cs="Times New Roman"/>
-          <w:color w:val="1D2129"/>
-          <w:lang w:eastAsia="en-GB"/>
-        </w:rPr>
-        <w:br/>
-      </w:r>
-      <w:proofErr w:type="spellStart"/>
-      <w:r>
-        <w:rPr>
-          <w:rFonts w:ascii="Calibri" w:eastAsia=".SFNSText-Regular" w:hAnsi="Calibri" w:cs="Times New Roman"/>
-          <w:color w:val="1D2129"/>
-          <w:lang w:eastAsia="en-GB"/>
-        </w:rPr>
-        <w:t>Feljelentkezett</w:t>
+        <w:t>új</w:t>
       </w:r>
       <w:proofErr w:type="spellEnd"/>
       <w:r>
@@ -522,447 +1204,35 @@
           <w:color w:val="1D2129"/>
           <w:lang w:eastAsia="en-GB"/>
         </w:rPr>
-        <w:t>hallgatók</w:t>
-      </w:r>
-      <w:proofErr w:type="spellEnd"/>
-      <w:r>
-        <w:rPr>
-          <w:rFonts w:ascii="Calibri" w:eastAsia=".SFNSText-Regular" w:hAnsi="Calibri" w:cs="Times New Roman"/>
-          <w:color w:val="1D2129"/>
-          <w:lang w:eastAsia="en-GB"/>
-        </w:rPr>
-        <w:t xml:space="preserve"> </w:t>
-      </w:r>
-      <w:proofErr w:type="spellStart"/>
-      <w:r>
-        <w:rPr>
-          <w:rFonts w:ascii="Calibri" w:eastAsia=".SFNSText-Regular" w:hAnsi="Calibri" w:cs="Times New Roman"/>
-          <w:color w:val="1D2129"/>
-          <w:lang w:eastAsia="en-GB"/>
-        </w:rPr>
-        <w:t>listázása</w:t>
-      </w:r>
-      <w:proofErr w:type="spellEnd"/>
-      <w:r>
-        <w:rPr>
-          <w:rFonts w:ascii="Calibri" w:eastAsia=".SFNSText-Regular" w:hAnsi="Calibri" w:cs="Times New Roman"/>
-          <w:color w:val="1D2129"/>
-          <w:lang w:eastAsia="en-GB"/>
-        </w:rPr>
-        <w:br/>
-      </w:r>
-      <w:proofErr w:type="spellStart"/>
-      <w:r>
-        <w:rPr>
-          <w:rFonts w:ascii="Calibri" w:eastAsia=".SFNSText-Regular" w:hAnsi="Calibri" w:cs="Times New Roman"/>
-          <w:color w:val="1D2129"/>
-          <w:lang w:eastAsia="en-GB"/>
-        </w:rPr>
-        <w:t>Órarend</w:t>
-      </w:r>
-      <w:proofErr w:type="spellEnd"/>
-      <w:r>
-        <w:rPr>
-          <w:rFonts w:ascii="Calibri" w:eastAsia=".SFNSText-Regular" w:hAnsi="Calibri" w:cs="Times New Roman"/>
-          <w:color w:val="1D2129"/>
-          <w:lang w:eastAsia="en-GB"/>
-        </w:rPr>
-        <w:br/>
-      </w:r>
-      <w:proofErr w:type="spellStart"/>
-      <w:r>
-        <w:rPr>
-          <w:rFonts w:ascii="Calibri" w:eastAsia=".SFNSText-Regular" w:hAnsi="Calibri" w:cs="Times New Roman"/>
-          <w:color w:val="1D2129"/>
-          <w:lang w:eastAsia="en-GB"/>
-        </w:rPr>
-        <w:t>órarend</w:t>
-      </w:r>
-      <w:proofErr w:type="spellEnd"/>
-      <w:r>
-        <w:rPr>
-          <w:rFonts w:ascii="Calibri" w:eastAsia=".SFNSText-Regular" w:hAnsi="Calibri" w:cs="Times New Roman"/>
-          <w:color w:val="1D2129"/>
-          <w:lang w:eastAsia="en-GB"/>
-        </w:rPr>
-        <w:t xml:space="preserve"> </w:t>
-      </w:r>
-      <w:proofErr w:type="spellStart"/>
-      <w:r>
-        <w:rPr>
-          <w:rFonts w:ascii="Calibri" w:eastAsia=".SFNSText-Regular" w:hAnsi="Calibri" w:cs="Times New Roman"/>
-          <w:color w:val="1D2129"/>
-          <w:lang w:eastAsia="en-GB"/>
-        </w:rPr>
-        <w:t>kirajzolása</w:t>
-      </w:r>
-      <w:proofErr w:type="spellEnd"/>
-      <w:r>
-        <w:rPr>
-          <w:rFonts w:ascii="Calibri" w:eastAsia=".SFNSText-Regular" w:hAnsi="Calibri" w:cs="Times New Roman"/>
-          <w:color w:val="1D2129"/>
-          <w:lang w:eastAsia="en-GB"/>
-        </w:rPr>
-        <w:br/>
-      </w:r>
-      <w:proofErr w:type="spellStart"/>
-      <w:r>
-        <w:rPr>
-          <w:rFonts w:ascii="Calibri" w:eastAsia=".SFNSText-Regular" w:hAnsi="Calibri" w:cs="Times New Roman"/>
-          <w:color w:val="1D2129"/>
-          <w:lang w:eastAsia="en-GB"/>
-        </w:rPr>
-        <w:t>Levelezés</w:t>
-      </w:r>
-      <w:proofErr w:type="spellEnd"/>
-      <w:r>
-        <w:rPr>
-          <w:rFonts w:ascii="Calibri" w:eastAsia=".SFNSText-Regular" w:hAnsi="Calibri" w:cs="Times New Roman"/>
-          <w:color w:val="1D2129"/>
-          <w:lang w:eastAsia="en-GB"/>
-        </w:rPr>
-        <w:br/>
-      </w:r>
-      <w:proofErr w:type="spellStart"/>
-      <w:r>
-        <w:rPr>
-          <w:rFonts w:ascii="Calibri" w:eastAsia=".SFNSText-Regular" w:hAnsi="Calibri" w:cs="Times New Roman"/>
-          <w:color w:val="1D2129"/>
-          <w:lang w:eastAsia="en-GB"/>
-        </w:rPr>
-        <w:t>kurzus</w:t>
-      </w:r>
-      <w:proofErr w:type="spellEnd"/>
-      <w:r>
-        <w:rPr>
-          <w:rFonts w:ascii="Calibri" w:eastAsia=".SFNSText-Regular" w:hAnsi="Calibri" w:cs="Times New Roman"/>
-          <w:color w:val="1D2129"/>
-          <w:lang w:eastAsia="en-GB"/>
-        </w:rPr>
-        <w:t xml:space="preserve"> mail</w:t>
-      </w:r>
-      <w:r>
-        <w:rPr>
-          <w:rFonts w:ascii="Calibri" w:eastAsia=".SFNSText-Regular" w:hAnsi="Calibri" w:cs="Times New Roman"/>
-          <w:color w:val="1D2129"/>
-          <w:lang w:eastAsia="en-GB"/>
-        </w:rPr>
-        <w:t xml:space="preserve"> </w:t>
-      </w:r>
-      <w:proofErr w:type="spellStart"/>
-      <w:r>
-        <w:rPr>
-          <w:rFonts w:ascii="Calibri" w:eastAsia=".SFNSText-Regular" w:hAnsi="Calibri" w:cs="Times New Roman"/>
-          <w:color w:val="1D2129"/>
-          <w:lang w:eastAsia="en-GB"/>
-        </w:rPr>
-        <w:t>halgatók</w:t>
-      </w:r>
-      <w:proofErr w:type="spellEnd"/>
-      <w:r>
-        <w:rPr>
-          <w:rFonts w:ascii="Calibri" w:eastAsia=".SFNSText-Regular" w:hAnsi="Calibri" w:cs="Times New Roman"/>
-          <w:color w:val="1D2129"/>
-          <w:lang w:eastAsia="en-GB"/>
-        </w:rPr>
-        <w:t xml:space="preserve"> </w:t>
-      </w:r>
-      <w:proofErr w:type="spellStart"/>
-      <w:r>
-        <w:rPr>
-          <w:rFonts w:ascii="Calibri" w:eastAsia=".SFNSText-Regular" w:hAnsi="Calibri" w:cs="Times New Roman"/>
-          <w:color w:val="1D2129"/>
-          <w:lang w:eastAsia="en-GB"/>
-        </w:rPr>
-        <w:t>között</w:t>
+        <w:t>vizsga</w:t>
+      </w:r>
+      <w:proofErr w:type="spellEnd"/>
+      <w:r>
+        <w:rPr>
+          <w:rFonts w:ascii="Calibri" w:eastAsia=".SFNSText-Regular" w:hAnsi="Calibri" w:cs="Times New Roman"/>
+          <w:color w:val="1D2129"/>
+          <w:lang w:eastAsia="en-GB"/>
+        </w:rPr>
+        <w:t xml:space="preserve"> id</w:t>
+      </w:r>
+      <w:proofErr w:type="spellStart"/>
+      <w:r>
+        <w:rPr>
+          <w:rFonts w:ascii="Calibri" w:eastAsia=".SFNSText-Regular" w:hAnsi="Calibri" w:cs="Times New Roman"/>
+          <w:color w:val="1D2129"/>
+          <w:lang w:val="hu-HU" w:eastAsia="en-GB"/>
+        </w:rPr>
+        <w:t>ő</w:t>
       </w:r>
       <w:bookmarkStart w:id="0" w:name="_GoBack"/>
       <w:bookmarkEnd w:id="0"/>
-      <w:proofErr w:type="spellEnd"/>
-      <w:r>
-        <w:rPr>
-          <w:rFonts w:ascii="Calibri" w:eastAsia=".SFNSText-Regular" w:hAnsi="Calibri" w:cs="Times New Roman"/>
-          <w:color w:val="1D2129"/>
-          <w:lang w:eastAsia="en-GB"/>
-        </w:rPr>
-        <w:br/>
-      </w:r>
-      <w:proofErr w:type="spellStart"/>
-      <w:r>
-        <w:rPr>
-          <w:rFonts w:ascii="Calibri" w:eastAsia=".SFNSText-Regular" w:hAnsi="Calibri" w:cs="Times New Roman"/>
-          <w:color w:val="1D2129"/>
-          <w:lang w:eastAsia="en-GB"/>
-        </w:rPr>
-        <w:t>kurzus</w:t>
-      </w:r>
-      <w:proofErr w:type="spellEnd"/>
-      <w:r>
-        <w:rPr>
-          <w:rFonts w:ascii="Calibri" w:eastAsia=".SFNSText-Regular" w:hAnsi="Calibri" w:cs="Times New Roman"/>
-          <w:color w:val="1D2129"/>
-          <w:lang w:eastAsia="en-GB"/>
-        </w:rPr>
-        <w:t xml:space="preserve"> mail </w:t>
-      </w:r>
-      <w:proofErr w:type="spellStart"/>
-      <w:r>
-        <w:rPr>
-          <w:rFonts w:ascii="Calibri" w:eastAsia=".SFNSText-Regular" w:hAnsi="Calibri" w:cs="Times New Roman"/>
-          <w:color w:val="1D2129"/>
-          <w:lang w:eastAsia="en-GB"/>
-        </w:rPr>
-        <w:t>tanárnak</w:t>
-      </w:r>
-      <w:proofErr w:type="spellEnd"/>
-      <w:r>
-        <w:rPr>
-          <w:rFonts w:ascii="Calibri" w:eastAsia=".SFNSText-Regular" w:hAnsi="Calibri" w:cs="Times New Roman"/>
-          <w:color w:val="1D2129"/>
-          <w:lang w:eastAsia="en-GB"/>
-        </w:rPr>
-        <w:br/>
-      </w:r>
-      <w:proofErr w:type="spellStart"/>
-      <w:r>
-        <w:rPr>
-          <w:rFonts w:ascii="Calibri" w:eastAsia=".SFNSText-Regular" w:hAnsi="Calibri" w:cs="Times New Roman"/>
-          <w:color w:val="1D2129"/>
-          <w:lang w:eastAsia="en-GB"/>
-        </w:rPr>
-        <w:t>Névjegyzék</w:t>
-      </w:r>
-      <w:proofErr w:type="spellEnd"/>
-      <w:r>
-        <w:rPr>
-          <w:rFonts w:ascii="Calibri" w:eastAsia=".SFNSText-Regular" w:hAnsi="Calibri" w:cs="Times New Roman"/>
-          <w:color w:val="1D2129"/>
-          <w:lang w:eastAsia="en-GB"/>
-        </w:rPr>
-        <w:br/>
-      </w:r>
-      <w:proofErr w:type="spellStart"/>
-      <w:r>
-        <w:rPr>
-          <w:rFonts w:ascii="Calibri" w:eastAsia=".SFNSText-Regular" w:hAnsi="Calibri" w:cs="Times New Roman"/>
-          <w:color w:val="1D2129"/>
-          <w:lang w:eastAsia="en-GB"/>
-        </w:rPr>
-        <w:t>hallgatók</w:t>
-      </w:r>
-      <w:proofErr w:type="spellEnd"/>
-      <w:r>
-        <w:rPr>
-          <w:rFonts w:ascii="Calibri" w:eastAsia=".SFNSText-Regular" w:hAnsi="Calibri" w:cs="Times New Roman"/>
-          <w:color w:val="1D2129"/>
-          <w:lang w:eastAsia="en-GB"/>
-        </w:rPr>
-        <w:t xml:space="preserve"> </w:t>
-      </w:r>
-      <w:proofErr w:type="spellStart"/>
-      <w:r>
-        <w:rPr>
-          <w:rFonts w:ascii="Calibri" w:eastAsia=".SFNSText-Regular" w:hAnsi="Calibri" w:cs="Times New Roman"/>
-          <w:color w:val="1D2129"/>
-          <w:lang w:eastAsia="en-GB"/>
-        </w:rPr>
-        <w:t>keresése</w:t>
-      </w:r>
-      <w:proofErr w:type="spellEnd"/>
-      <w:r>
-        <w:rPr>
-          <w:rFonts w:ascii="Calibri" w:eastAsia=".SFNSText-Regular" w:hAnsi="Calibri" w:cs="Times New Roman"/>
-          <w:color w:val="1D2129"/>
-          <w:lang w:eastAsia="en-GB"/>
-        </w:rPr>
-        <w:br/>
-      </w:r>
-      <w:proofErr w:type="spellStart"/>
-      <w:r>
-        <w:rPr>
-          <w:rFonts w:ascii="Calibri" w:eastAsia=".SFNSText-Regular" w:hAnsi="Calibri" w:cs="Times New Roman"/>
-          <w:color w:val="1D2129"/>
-          <w:lang w:eastAsia="en-GB"/>
-        </w:rPr>
-        <w:t>letölthető</w:t>
-      </w:r>
-      <w:proofErr w:type="spellEnd"/>
-      <w:r>
-        <w:rPr>
-          <w:rFonts w:ascii="Calibri" w:eastAsia=".SFNSText-Regular" w:hAnsi="Calibri" w:cs="Times New Roman"/>
-          <w:color w:val="1D2129"/>
-          <w:lang w:eastAsia="en-GB"/>
-        </w:rPr>
-        <w:t xml:space="preserve"> </w:t>
-      </w:r>
-      <w:proofErr w:type="spellStart"/>
-      <w:r>
-        <w:rPr>
-          <w:rFonts w:ascii="Calibri" w:eastAsia=".SFNSText-Regular" w:hAnsi="Calibri" w:cs="Times New Roman"/>
-          <w:color w:val="1D2129"/>
-          <w:lang w:eastAsia="en-GB"/>
-        </w:rPr>
-        <w:t>tantananyagok</w:t>
-      </w:r>
-      <w:proofErr w:type="spellEnd"/>
-      <w:r>
-        <w:rPr>
-          <w:rFonts w:ascii="Calibri" w:eastAsia=".SFNSText-Regular" w:hAnsi="Calibri" w:cs="Times New Roman"/>
-          <w:color w:val="1D2129"/>
-          <w:lang w:eastAsia="en-GB"/>
-        </w:rPr>
-        <w:br/>
-      </w:r>
-      <w:proofErr w:type="spellStart"/>
-      <w:r>
-        <w:rPr>
-          <w:rFonts w:ascii="Calibri" w:eastAsia=".SFNSText-Regular" w:hAnsi="Calibri" w:cs="Times New Roman"/>
-          <w:color w:val="1D2129"/>
-          <w:lang w:eastAsia="en-GB"/>
-        </w:rPr>
-        <w:t>Vizsgaidőszak</w:t>
-      </w:r>
-      <w:proofErr w:type="spellEnd"/>
-      <w:r>
-        <w:rPr>
-          <w:rFonts w:ascii="Calibri" w:eastAsia=".SFNSText-Regular" w:hAnsi="Calibri" w:cs="Times New Roman"/>
-          <w:color w:val="1D2129"/>
-          <w:lang w:eastAsia="en-GB"/>
-        </w:rPr>
-        <w:br/>
-      </w:r>
-      <w:proofErr w:type="spellStart"/>
-      <w:r>
-        <w:rPr>
-          <w:rFonts w:ascii="Calibri" w:eastAsia=".SFNSText-Regular" w:hAnsi="Calibri" w:cs="Times New Roman"/>
-          <w:color w:val="1D2129"/>
-          <w:lang w:eastAsia="en-GB"/>
-        </w:rPr>
-        <w:t>V</w:t>
-      </w:r>
-      <w:r>
-        <w:rPr>
-          <w:rFonts w:ascii="Calibri" w:eastAsia=".SFNSText-Regular" w:hAnsi="Calibri" w:cs="Times New Roman"/>
-          <w:color w:val="1D2129"/>
-          <w:lang w:eastAsia="en-GB"/>
-        </w:rPr>
-        <w:t>izsgajelentkezés</w:t>
-      </w:r>
-      <w:proofErr w:type="spellEnd"/>
-      <w:r>
-        <w:rPr>
-          <w:rFonts w:ascii="Calibri" w:eastAsia=".SFNSText-Regular" w:hAnsi="Calibri" w:cs="Times New Roman"/>
-          <w:color w:val="1D2129"/>
-          <w:lang w:eastAsia="en-GB"/>
-        </w:rPr>
-        <w:br/>
-      </w:r>
-      <w:proofErr w:type="spellStart"/>
-      <w:r>
-        <w:rPr>
-          <w:rFonts w:ascii="Calibri" w:eastAsia=".SFNSText-Regular" w:hAnsi="Calibri" w:cs="Times New Roman"/>
-          <w:color w:val="1D2129"/>
-          <w:lang w:eastAsia="en-GB"/>
-        </w:rPr>
-        <w:t>Fe</w:t>
-      </w:r>
-      <w:r>
-        <w:rPr>
-          <w:rFonts w:ascii="Calibri" w:eastAsia=".SFNSText-Regular" w:hAnsi="Calibri" w:cs="Times New Roman"/>
-          <w:color w:val="1D2129"/>
-          <w:lang w:eastAsia="en-GB"/>
-        </w:rPr>
-        <w:t>lvétel</w:t>
-      </w:r>
-      <w:proofErr w:type="spellEnd"/>
-      <w:r>
-        <w:rPr>
-          <w:rFonts w:ascii="Calibri" w:eastAsia=".SFNSText-Regular" w:hAnsi="Calibri" w:cs="Times New Roman"/>
-          <w:color w:val="1D2129"/>
-          <w:lang w:eastAsia="en-GB"/>
-        </w:rPr>
-        <w:t xml:space="preserve">, </w:t>
-      </w:r>
-      <w:proofErr w:type="spellStart"/>
-      <w:r>
-        <w:rPr>
-          <w:rFonts w:ascii="Calibri" w:eastAsia=".SFNSText-Regular" w:hAnsi="Calibri" w:cs="Times New Roman"/>
-          <w:color w:val="1D2129"/>
-          <w:lang w:eastAsia="en-GB"/>
-        </w:rPr>
-        <w:t>leadás</w:t>
-      </w:r>
-      <w:proofErr w:type="spellEnd"/>
-      <w:r>
-        <w:rPr>
-          <w:rFonts w:ascii="Calibri" w:eastAsia=".SFNSText-Regular" w:hAnsi="Calibri" w:cs="Times New Roman"/>
-          <w:color w:val="1D2129"/>
-          <w:lang w:eastAsia="en-GB"/>
-        </w:rPr>
-        <w:br/>
-      </w:r>
-      <w:proofErr w:type="spellStart"/>
-      <w:r>
-        <w:rPr>
-          <w:rFonts w:ascii="Calibri" w:eastAsia=".SFNSText-Regular" w:hAnsi="Calibri" w:cs="Times New Roman"/>
-          <w:color w:val="1D2129"/>
-          <w:lang w:eastAsia="en-GB"/>
-        </w:rPr>
-        <w:t>Tanárnak</w:t>
-      </w:r>
-      <w:proofErr w:type="spellEnd"/>
-      <w:r>
-        <w:rPr>
-          <w:rFonts w:ascii="Calibri" w:eastAsia=".SFNSText-Regular" w:hAnsi="Calibri" w:cs="Times New Roman"/>
-          <w:color w:val="1D2129"/>
-          <w:lang w:eastAsia="en-GB"/>
-        </w:rPr>
-        <w:t xml:space="preserve"> </w:t>
-      </w:r>
-      <w:proofErr w:type="spellStart"/>
-      <w:r>
-        <w:rPr>
-          <w:rFonts w:ascii="Calibri" w:eastAsia=".SFNSText-Regular" w:hAnsi="Calibri" w:cs="Times New Roman"/>
-          <w:color w:val="1D2129"/>
-          <w:lang w:eastAsia="en-GB"/>
-        </w:rPr>
-        <w:t>új</w:t>
-      </w:r>
-      <w:proofErr w:type="spellEnd"/>
-      <w:r>
-        <w:rPr>
-          <w:rFonts w:ascii="Calibri" w:eastAsia=".SFNSText-Regular" w:hAnsi="Calibri" w:cs="Times New Roman"/>
-          <w:color w:val="1D2129"/>
-          <w:lang w:eastAsia="en-GB"/>
-        </w:rPr>
-        <w:t xml:space="preserve"> </w:t>
-      </w:r>
-      <w:proofErr w:type="spellStart"/>
-      <w:r>
-        <w:rPr>
-          <w:rFonts w:ascii="Calibri" w:eastAsia=".SFNSText-Regular" w:hAnsi="Calibri" w:cs="Times New Roman"/>
-          <w:color w:val="1D2129"/>
-          <w:lang w:eastAsia="en-GB"/>
-        </w:rPr>
-        <w:t>vizsga</w:t>
-      </w:r>
-      <w:proofErr w:type="spellEnd"/>
-      <w:r>
-        <w:rPr>
-          <w:rFonts w:ascii="Calibri" w:eastAsia=".SFNSText-Regular" w:hAnsi="Calibri" w:cs="Times New Roman"/>
-          <w:color w:val="1D2129"/>
-          <w:lang w:eastAsia="en-GB"/>
-        </w:rPr>
-        <w:t xml:space="preserve"> id</w:t>
-      </w:r>
-      <w:proofErr w:type="spellStart"/>
       <w:r>
         <w:rPr>
           <w:rFonts w:ascii="Calibri" w:eastAsia=".SFNSText-Regular" w:hAnsi="Calibri" w:cs="Times New Roman"/>
           <w:color w:val="1D2129"/>
           <w:lang w:val="hu-HU" w:eastAsia="en-GB"/>
         </w:rPr>
-        <w:t>őpont</w:t>
+        <w:t>pont</w:t>
       </w:r>
       <w:proofErr w:type="spellEnd"/>
       <w:r>
@@ -1723,6 +1993,119 @@
     <w:nsid w:val="3BB01364"/>
     <w:multiLevelType w:val="hybridMultilevel"/>
     <w:tmpl w:val="0C601684"/>
+    <w:lvl w:ilvl="0" w:tplc="08090001">
+      <w:start w:val="1"/>
+      <w:numFmt w:val="bullet"/>
+      <w:lvlText w:val=""/>
+      <w:lvlJc w:val="left"/>
+      <w:pPr>
+        <w:ind w:left="720" w:hanging="360"/>
+      </w:pPr>
+      <w:rPr>
+        <w:rFonts w:ascii="Symbol" w:hAnsi="Symbol" w:hint="default"/>
+      </w:rPr>
+    </w:lvl>
+    <w:lvl w:ilvl="1" w:tplc="08090003" w:tentative="1">
+      <w:start w:val="1"/>
+      <w:numFmt w:val="bullet"/>
+      <w:lvlText w:val="o"/>
+      <w:lvlJc w:val="left"/>
+      <w:pPr>
+        <w:ind w:left="1440" w:hanging="360"/>
+      </w:pPr>
+      <w:rPr>
+        <w:rFonts w:ascii="Courier New" w:hAnsi="Courier New" w:cs="Courier New" w:hint="default"/>
+      </w:rPr>
+    </w:lvl>
+    <w:lvl w:ilvl="2" w:tplc="08090005" w:tentative="1">
+      <w:start w:val="1"/>
+      <w:numFmt w:val="bullet"/>
+      <w:lvlText w:val=""/>
+      <w:lvlJc w:val="left"/>
+      <w:pPr>
+        <w:ind w:left="2160" w:hanging="360"/>
+      </w:pPr>
+      <w:rPr>
+        <w:rFonts w:ascii="Wingdings" w:hAnsi="Wingdings" w:hint="default"/>
+      </w:rPr>
+    </w:lvl>
+    <w:lvl w:ilvl="3" w:tplc="08090001" w:tentative="1">
+      <w:start w:val="1"/>
+      <w:numFmt w:val="bullet"/>
+      <w:lvlText w:val=""/>
+      <w:lvlJc w:val="left"/>
+      <w:pPr>
+        <w:ind w:left="2880" w:hanging="360"/>
+      </w:pPr>
+      <w:rPr>
+        <w:rFonts w:ascii="Symbol" w:hAnsi="Symbol" w:hint="default"/>
+      </w:rPr>
+    </w:lvl>
+    <w:lvl w:ilvl="4" w:tplc="08090003" w:tentative="1">
+      <w:start w:val="1"/>
+      <w:numFmt w:val="bullet"/>
+      <w:lvlText w:val="o"/>
+      <w:lvlJc w:val="left"/>
+      <w:pPr>
+        <w:ind w:left="3600" w:hanging="360"/>
+      </w:pPr>
+      <w:rPr>
+        <w:rFonts w:ascii="Courier New" w:hAnsi="Courier New" w:cs="Courier New" w:hint="default"/>
+      </w:rPr>
+    </w:lvl>
+    <w:lvl w:ilvl="5" w:tplc="08090005" w:tentative="1">
+      <w:start w:val="1"/>
+      <w:numFmt w:val="bullet"/>
+      <w:lvlText w:val=""/>
+      <w:lvlJc w:val="left"/>
+      <w:pPr>
+        <w:ind w:left="4320" w:hanging="360"/>
+      </w:pPr>
+      <w:rPr>
+        <w:rFonts w:ascii="Wingdings" w:hAnsi="Wingdings" w:hint="default"/>
+      </w:rPr>
+    </w:lvl>
+    <w:lvl w:ilvl="6" w:tplc="08090001" w:tentative="1">
+      <w:start w:val="1"/>
+      <w:numFmt w:val="bullet"/>
+      <w:lvlText w:val=""/>
+      <w:lvlJc w:val="left"/>
+      <w:pPr>
+        <w:ind w:left="5040" w:hanging="360"/>
+      </w:pPr>
+      <w:rPr>
+        <w:rFonts w:ascii="Symbol" w:hAnsi="Symbol" w:hint="default"/>
+      </w:rPr>
+    </w:lvl>
+    <w:lvl w:ilvl="7" w:tplc="08090003" w:tentative="1">
+      <w:start w:val="1"/>
+      <w:numFmt w:val="bullet"/>
+      <w:lvlText w:val="o"/>
+      <w:lvlJc w:val="left"/>
+      <w:pPr>
+        <w:ind w:left="5760" w:hanging="360"/>
+      </w:pPr>
+      <w:rPr>
+        <w:rFonts w:ascii="Courier New" w:hAnsi="Courier New" w:cs="Courier New" w:hint="default"/>
+      </w:rPr>
+    </w:lvl>
+    <w:lvl w:ilvl="8" w:tplc="08090005" w:tentative="1">
+      <w:start w:val="1"/>
+      <w:numFmt w:val="bullet"/>
+      <w:lvlText w:val=""/>
+      <w:lvlJc w:val="left"/>
+      <w:pPr>
+        <w:ind w:left="6480" w:hanging="360"/>
+      </w:pPr>
+      <w:rPr>
+        <w:rFonts w:ascii="Wingdings" w:hAnsi="Wingdings" w:hint="default"/>
+      </w:rPr>
+    </w:lvl>
+  </w:abstractNum>
+  <w:abstractNum w:abstractNumId="6">
+    <w:nsid w:val="4D9B7DEA"/>
+    <w:multiLevelType w:val="hybridMultilevel"/>
+    <w:tmpl w:val="7F62331C"/>
     <w:lvl w:ilvl="0" w:tplc="08090001">
       <w:start w:val="1"/>
       <w:numFmt w:val="bullet"/>
@@ -1849,6 +2232,9 @@
   </w:num>
   <w:num w:numId="6">
     <w:abstractNumId w:val="4"/>
+  </w:num>
+  <w:num w:numId="7">
+    <w:abstractNumId w:val="6"/>
   </w:num>
 </w:numbering>
 </file>

</xml_diff>